<commit_message>
Added system features in use case model diagram
</commit_message>
<xml_diff>
--- a/Documentation/Deliverable 4.docx
+++ b/Documentation/Deliverable 4.docx
@@ -202,45 +202,6 @@
           <w:sz w:val="22"/>
           <w:szCs w:val="32"/>
         </w:rPr>
-      </w:pPr>
-      <w:r>
-        <w:rPr>
-          <w:rFonts w:ascii="Calibri Light" w:hAnsi="Calibri Light" w:cs="Calibri Light"/>
-          <w:sz w:val="22"/>
-          <w:szCs w:val="32"/>
-        </w:rPr>
-        <w:t>i16-0109</w:t>
-      </w:r>
-      <w:r>
-        <w:rPr>
-          <w:rFonts w:ascii="Calibri Light" w:hAnsi="Calibri Light" w:cs="Calibri Light"/>
-          <w:sz w:val="22"/>
-          <w:szCs w:val="32"/>
-        </w:rPr>
-        <w:tab/>
-        <w:t>Muhammad Shoaib Manzoor</w:t>
-      </w:r>
-      <w:r>
-        <w:rPr>
-          <w:rFonts w:ascii="Calibri Light" w:hAnsi="Calibri Light" w:cs="Calibri Light"/>
-          <w:sz w:val="22"/>
-          <w:szCs w:val="32"/>
-        </w:rPr>
-        <w:tab/>
-      </w:r>
-      <w:r>
-        <w:rPr>
-          <w:rFonts w:ascii="Calibri Light" w:hAnsi="Calibri Light" w:cs="Calibri Light"/>
-          <w:sz w:val="22"/>
-          <w:szCs w:val="32"/>
-        </w:rPr>
-        <w:tab/>
-        <w:t>Section E</w:t>
-      </w:r>
-    </w:p>
-    <w:p/>
-    <w:p>
-      <w:pPr>
         <w:sectPr>
           <w:headerReference w:type="default" r:id="rId8"/>
           <w:pgSz w:w="12240" w:h="15840" w:code="1"/>
@@ -249,6 +210,40 @@
           <w:vAlign w:val="center"/>
         </w:sectPr>
       </w:pPr>
+      <w:r>
+        <w:rPr>
+          <w:rFonts w:ascii="Calibri Light" w:hAnsi="Calibri Light" w:cs="Calibri Light"/>
+          <w:sz w:val="22"/>
+          <w:szCs w:val="32"/>
+        </w:rPr>
+        <w:t>i16-0109</w:t>
+      </w:r>
+      <w:r>
+        <w:rPr>
+          <w:rFonts w:ascii="Calibri Light" w:hAnsi="Calibri Light" w:cs="Calibri Light"/>
+          <w:sz w:val="22"/>
+          <w:szCs w:val="32"/>
+        </w:rPr>
+        <w:tab/>
+        <w:t>Muhammad Shoaib Manzoor</w:t>
+      </w:r>
+      <w:r>
+        <w:rPr>
+          <w:rFonts w:ascii="Calibri Light" w:hAnsi="Calibri Light" w:cs="Calibri Light"/>
+          <w:sz w:val="22"/>
+          <w:szCs w:val="32"/>
+        </w:rPr>
+        <w:tab/>
+      </w:r>
+      <w:r>
+        <w:rPr>
+          <w:rFonts w:ascii="Calibri Light" w:hAnsi="Calibri Light" w:cs="Calibri Light"/>
+          <w:sz w:val="22"/>
+          <w:szCs w:val="32"/>
+        </w:rPr>
+        <w:tab/>
+        <w:t>Section E</w:t>
+      </w:r>
     </w:p>
     <w:p>
       <w:pPr>
@@ -400,10 +395,7 @@
               <w:pStyle w:val="Tabletext"/>
             </w:pPr>
             <w:r>
-              <w:t>Initial draft for Inception phase</w:t>
-            </w:r>
-            <w:r>
-              <w:t>. To be detailed further during elaboration.</w:t>
+              <w:t>Added document format, headings and system features.</w:t>
             </w:r>
           </w:p>
         </w:tc>
@@ -419,31 +411,47 @@
               <w:t>Shoaib Manzoor</w:t>
             </w:r>
           </w:p>
+        </w:tc>
+      </w:tr>
+      <w:tr>
+        <w:tc>
+          <w:tcPr>
+            <w:tcW w:w="2304" w:type="dxa"/>
+          </w:tcPr>
           <w:p>
             <w:pPr>
               <w:pStyle w:val="Tabletext"/>
             </w:pPr>
-            <w:proofErr w:type="spellStart"/>
-            <w:r>
-              <w:t>Moiz</w:t>
-            </w:r>
-            <w:proofErr w:type="spellEnd"/>
-            <w:r>
-              <w:t xml:space="preserve"> Adnan</w:t>
-            </w:r>
           </w:p>
+        </w:tc>
+        <w:tc>
+          <w:tcPr>
+            <w:tcW w:w="1152" w:type="dxa"/>
+          </w:tcPr>
           <w:p>
             <w:pPr>
               <w:pStyle w:val="Tabletext"/>
             </w:pPr>
-            <w:proofErr w:type="spellStart"/>
-            <w:r>
-              <w:t>Furqan</w:t>
-            </w:r>
-            <w:proofErr w:type="spellEnd"/>
-            <w:r>
-              <w:t xml:space="preserve"> Hameed</w:t>
-            </w:r>
+          </w:p>
+        </w:tc>
+        <w:tc>
+          <w:tcPr>
+            <w:tcW w:w="3744" w:type="dxa"/>
+          </w:tcPr>
+          <w:p>
+            <w:pPr>
+              <w:pStyle w:val="Tabletext"/>
+            </w:pPr>
+          </w:p>
+        </w:tc>
+        <w:tc>
+          <w:tcPr>
+            <w:tcW w:w="2304" w:type="dxa"/>
+          </w:tcPr>
+          <w:p>
+            <w:pPr>
+              <w:pStyle w:val="Tabletext"/>
+            </w:pPr>
           </w:p>
         </w:tc>
       </w:tr>
@@ -458,6 +466,10 @@
       <w:pPr>
         <w:pStyle w:val="Title"/>
       </w:pPr>
+    </w:p>
+    <w:p>
+      <w:bookmarkStart w:id="0" w:name="_GoBack"/>
+      <w:bookmarkEnd w:id="0"/>
     </w:p>
     <w:p/>
     <w:p/>
@@ -479,7 +491,6 @@
     <w:p/>
     <w:p/>
     <w:p/>
-    <w:p/>
     <w:p>
       <w:pPr>
         <w:pStyle w:val="Title"/>
@@ -581,7 +592,43 @@
         <w:rPr>
           <w:noProof/>
         </w:rPr>
-        <w:t xml:space="preserve">   </w:t>
+        <w:t xml:space="preserve">  </w:t>
+      </w:r>
+      <w:r>
+        <w:rPr>
+          <w:noProof/>
+        </w:rPr>
+        <w:tab/>
+        <w:t>Smart Time Table Generation</w:t>
+      </w:r>
+      <w:r>
+        <w:rPr>
+          <w:noProof/>
+        </w:rPr>
+        <w:tab/>
+      </w:r>
+      <w:r>
+        <w:rPr>
+          <w:noProof/>
+        </w:rPr>
+        <w:t>4</w:t>
+      </w:r>
+    </w:p>
+    <w:p>
+      <w:pPr>
+        <w:pStyle w:val="TOC2"/>
+        <w:tabs>
+          <w:tab w:val="left" w:pos="1000"/>
+        </w:tabs>
+        <w:rPr>
+          <w:noProof/>
+        </w:rPr>
+      </w:pPr>
+      <w:r>
+        <w:rPr>
+          <w:noProof/>
+        </w:rPr>
+        <w:t>1.2</w:t>
       </w:r>
       <w:r>
         <w:rPr>
@@ -594,6 +641,15 @@
       </w:r>
       <w:r>
         <w:rPr>
+          <w:rFonts w:ascii="Calibri" w:hAnsi="Calibri"/>
+          <w:noProof/>
+          <w:sz w:val="22"/>
+          <w:szCs w:val="22"/>
+        </w:rPr>
+        <w:t>Time Table Presentation Views</w:t>
+      </w:r>
+      <w:r>
+        <w:rPr>
           <w:noProof/>
         </w:rPr>
         <w:tab/>
@@ -611,18 +667,99 @@
         <w:tabs>
           <w:tab w:val="left" w:pos="1000"/>
         </w:tabs>
+        <w:ind w:left="1000"/>
+      </w:pPr>
+      <w:r>
+        <w:t>1.2.1</w:t>
+      </w:r>
+      <w:r>
+        <w:t xml:space="preserve">    </w:t>
+      </w:r>
+      <w:r>
+        <w:t>System Administrator View</w:t>
+      </w:r>
+      <w:r>
+        <w:t xml:space="preserve"> </w:t>
+      </w:r>
+      <w:r>
+        <w:tab/>
+        <w:t>4</w:t>
+      </w:r>
+    </w:p>
+    <w:p>
+      <w:pPr>
+        <w:pStyle w:val="TOC2"/>
+        <w:tabs>
+          <w:tab w:val="left" w:pos="1000"/>
+        </w:tabs>
+        <w:ind w:left="1000"/>
+        <w:rPr>
+          <w:noProof/>
+        </w:rPr>
+      </w:pPr>
+      <w:r>
+        <w:t>1.2.2</w:t>
+      </w:r>
+      <w:r>
+        <w:t xml:space="preserve">    </w:t>
+      </w:r>
+      <w:r>
+        <w:t>Student View</w:t>
+      </w:r>
+      <w:r>
+        <w:tab/>
+        <w:t>4</w:t>
+      </w:r>
+    </w:p>
+    <w:p>
+      <w:pPr>
+        <w:pStyle w:val="TOC2"/>
+        <w:tabs>
+          <w:tab w:val="left" w:pos="1000"/>
+        </w:tabs>
+        <w:ind w:left="1000"/>
+        <w:rPr>
+          <w:noProof/>
+        </w:rPr>
+      </w:pPr>
+      <w:r>
+        <w:t>1.2.3</w:t>
+      </w:r>
+      <w:r>
+        <w:t xml:space="preserve">    </w:t>
+      </w:r>
+      <w:r>
+        <w:t>Professor View</w:t>
+      </w:r>
+      <w:r>
+        <w:tab/>
+        <w:t>4</w:t>
+      </w:r>
+    </w:p>
+    <w:p>
+      <w:pPr>
+        <w:pStyle w:val="TOC2"/>
+        <w:tabs>
+          <w:tab w:val="left" w:pos="1000"/>
+        </w:tabs>
+        <w:rPr>
+          <w:noProof/>
+        </w:rPr>
+      </w:pPr>
+      <w:r>
+        <w:rPr>
+          <w:noProof/>
+        </w:rPr>
+        <w:t>1.3</w:t>
+      </w:r>
+      <w:r>
         <w:rPr>
           <w:rFonts w:ascii="Calibri" w:hAnsi="Calibri"/>
           <w:noProof/>
           <w:sz w:val="22"/>
           <w:szCs w:val="22"/>
         </w:rPr>
-      </w:pPr>
-      <w:r>
-        <w:rPr>
-          <w:noProof/>
-        </w:rPr>
-        <w:t>1.2</w:t>
+        <w:tab/>
       </w:r>
       <w:r>
         <w:rPr>
@@ -631,18 +768,63 @@
           <w:sz w:val="22"/>
           <w:szCs w:val="22"/>
         </w:rPr>
+        <w:t>Professors Managing Classes</w:t>
+      </w:r>
+      <w:r>
+        <w:rPr>
+          <w:noProof/>
+        </w:rPr>
         <w:tab/>
       </w:r>
       <w:r>
         <w:rPr>
           <w:noProof/>
         </w:rPr>
+        <w:t>4</w:t>
+      </w:r>
+    </w:p>
+    <w:p>
+      <w:pPr>
+        <w:pStyle w:val="TOC2"/>
+        <w:tabs>
+          <w:tab w:val="left" w:pos="1000"/>
+        </w:tabs>
+        <w:rPr>
+          <w:rFonts w:ascii="Calibri" w:hAnsi="Calibri"/>
+          <w:noProof/>
+          <w:sz w:val="22"/>
+          <w:szCs w:val="22"/>
+        </w:rPr>
+      </w:pPr>
+      <w:r>
+        <w:rPr>
+          <w:noProof/>
+        </w:rPr>
+        <w:t>1.4</w:t>
+      </w:r>
+      <w:r>
+        <w:rPr>
+          <w:rFonts w:ascii="Calibri" w:hAnsi="Calibri"/>
+          <w:noProof/>
+          <w:sz w:val="22"/>
+          <w:szCs w:val="22"/>
+        </w:rPr>
         <w:tab/>
       </w:r>
       <w:r>
         <w:rPr>
-          <w:noProof/>
-        </w:rPr>
+          <w:rFonts w:ascii="Calibri" w:hAnsi="Calibri"/>
+          <w:noProof/>
+          <w:sz w:val="22"/>
+          <w:szCs w:val="22"/>
+        </w:rPr>
+        <w:t>Student Specific Views</w:t>
+      </w:r>
+      <w:r>
+        <w:rPr>
+          <w:noProof/>
+        </w:rPr>
+        <w:tab/>
         <w:t>4</w:t>
       </w:r>
     </w:p>
@@ -663,7 +845,7 @@
         <w:rPr>
           <w:noProof/>
         </w:rPr>
-        <w:t>1.3</w:t>
+        <w:t>1.5</w:t>
       </w:r>
       <w:r>
         <w:rPr>
@@ -676,17 +858,22 @@
       </w:r>
       <w:r>
         <w:rPr>
+          <w:rFonts w:ascii="Calibri" w:hAnsi="Calibri"/>
+          <w:noProof/>
+          <w:sz w:val="22"/>
+          <w:szCs w:val="22"/>
+        </w:rPr>
+        <w:t>Manage Time Tables</w:t>
+      </w:r>
+      <w:r>
+        <w:rPr>
           <w:noProof/>
         </w:rPr>
         <w:tab/>
-      </w:r>
-      <w:r>
-        <w:rPr>
-          <w:noProof/>
-        </w:rPr>
         <w:t>4</w:t>
       </w:r>
     </w:p>
+    <w:p/>
     <w:p>
       <w:pPr>
         <w:pStyle w:val="TOC1"/>
@@ -867,7 +1054,7 @@
         <w:pStyle w:val="Title"/>
         <w:jc w:val="left"/>
         <w:rPr>
-          <w:sz w:val="24"/>
+          <w:sz w:val="28"/>
           <w:szCs w:val="24"/>
         </w:rPr>
       </w:pPr>
@@ -879,50 +1066,101 @@
       </w:r>
       <w:r>
         <w:rPr>
-          <w:sz w:val="24"/>
+          <w:sz w:val="28"/>
           <w:szCs w:val="24"/>
         </w:rPr>
         <w:lastRenderedPageBreak/>
         <w:t xml:space="preserve">System Features </w:t>
       </w:r>
-      <w:bookmarkStart w:id="0" w:name="_Toc436203377"/>
-      <w:bookmarkStart w:id="1" w:name="_Toc452813577"/>
-      <w:bookmarkStart w:id="2" w:name="_Toc524525603"/>
-    </w:p>
-    <w:p/>
+      <w:bookmarkStart w:id="1" w:name="_Toc436203377"/>
+      <w:bookmarkStart w:id="2" w:name="_Toc452813577"/>
+      <w:bookmarkStart w:id="3" w:name="_Toc524525603"/>
+    </w:p>
+    <w:p>
+      <w:pPr>
+        <w:rPr>
+          <w:sz w:val="22"/>
+        </w:rPr>
+      </w:pPr>
+    </w:p>
     <w:p>
       <w:pPr>
         <w:pStyle w:val="Heading2"/>
-      </w:pPr>
-      <w:r>
+        <w:rPr>
+          <w:sz w:val="22"/>
+        </w:rPr>
+      </w:pPr>
+      <w:r>
+        <w:rPr>
+          <w:sz w:val="22"/>
+        </w:rPr>
         <w:t>Smart Time Table Generation</w:t>
       </w:r>
     </w:p>
     <w:p>
-      <w:r>
+      <w:pPr>
+        <w:rPr>
+          <w:sz w:val="22"/>
+        </w:rPr>
+      </w:pPr>
+      <w:r>
+        <w:rPr>
+          <w:sz w:val="22"/>
+        </w:rPr>
         <w:t>A</w:t>
       </w:r>
       <w:r>
+        <w:rPr>
+          <w:sz w:val="22"/>
+        </w:rPr>
         <w:t xml:space="preserve">llows for the automatic creation of weekly schedules which satisfy classroom constraints, professor preferences and ensure minimum student clashes. </w:t>
       </w:r>
       <w:r>
-        <w:t xml:space="preserve">Time Table Management System uses the school/ universities existing dataset to </w:t>
+        <w:rPr>
+          <w:sz w:val="22"/>
+        </w:rPr>
+        <w:t>Time Table Management Sys</w:t>
+      </w:r>
+      <w:r>
+        <w:rPr>
+          <w:sz w:val="22"/>
+        </w:rPr>
+        <w:t>tem uses the school/ university’</w:t>
+      </w:r>
+      <w:r>
+        <w:rPr>
+          <w:sz w:val="22"/>
+        </w:rPr>
+        <w:t xml:space="preserve">s existing dataset to </w:t>
+      </w:r>
+      <w:r>
+        <w:rPr>
+          <w:sz w:val="22"/>
+        </w:rPr>
+        <w:t>extract required constraints and constructs an optimal time table.</w:t>
       </w:r>
     </w:p>
     <w:p>
       <w:pPr>
         <w:pStyle w:val="Paragraph2"/>
         <w:widowControl/>
-      </w:pPr>
-      <w:bookmarkStart w:id="3" w:name="_GoBack"/>
-      <w:bookmarkEnd w:id="3"/>
+        <w:rPr>
+          <w:sz w:val="22"/>
+        </w:rPr>
+      </w:pPr>
     </w:p>
     <w:p>
       <w:pPr>
         <w:pStyle w:val="Heading2"/>
-      </w:pPr>
-      <w:r>
-        <w:t>Schedule Presentation Views</w:t>
+        <w:rPr>
+          <w:sz w:val="22"/>
+        </w:rPr>
+      </w:pPr>
+      <w:r>
+        <w:rPr>
+          <w:sz w:val="22"/>
+        </w:rPr>
+        <w:t>Time Table Presentation Views</w:t>
       </w:r>
     </w:p>
     <w:p>
@@ -930,9 +1168,21 @@
         <w:pStyle w:val="Paragraph2"/>
         <w:widowControl/>
         <w:ind w:left="0"/>
-      </w:pPr>
-      <w:r>
-        <w:t>TTMS presents a schedule in many different views for each actor involved. Students and Professors can view classes relevant to them allowing for a much more concise and easy to understand view. Special features are also available based on the current view being presented (e.g. modification for administrators, reschedule/ cancel operations for professors etc.)</w:t>
+        <w:rPr>
+          <w:sz w:val="22"/>
+        </w:rPr>
+      </w:pPr>
+      <w:r>
+        <w:rPr>
+          <w:sz w:val="22"/>
+        </w:rPr>
+        <w:t xml:space="preserve">The system </w:t>
+      </w:r>
+      <w:r>
+        <w:rPr>
+          <w:sz w:val="22"/>
+        </w:rPr>
+        <w:t>presents a schedule in many different views for each actor involved. Students and Professors can view classes relevant to them allowing for a much more concise and easy to understand view. Special features are also available based on the current view being presented (e.g. modification for administrators, reschedule/ cancel operations for professors etc.)</w:t>
       </w:r>
     </w:p>
     <w:p>
@@ -940,24 +1190,319 @@
         <w:pStyle w:val="Paragraph2"/>
         <w:widowControl/>
         <w:ind w:left="0"/>
-      </w:pPr>
+        <w:rPr>
+          <w:sz w:val="22"/>
+        </w:rPr>
+      </w:pPr>
+    </w:p>
+    <w:p>
+      <w:pPr>
+        <w:pStyle w:val="Paragraph2"/>
+        <w:widowControl/>
+        <w:numPr>
+          <w:ilvl w:val="0"/>
+          <w:numId w:val="32"/>
+        </w:numPr>
+        <w:rPr>
+          <w:b/>
+          <w:sz w:val="22"/>
+        </w:rPr>
+      </w:pPr>
+      <w:r>
+        <w:rPr>
+          <w:b/>
+          <w:sz w:val="22"/>
+        </w:rPr>
+        <w:t>1.2.1</w:t>
+      </w:r>
+      <w:r>
+        <w:rPr>
+          <w:b/>
+          <w:sz w:val="22"/>
+        </w:rPr>
+        <w:t xml:space="preserve"> </w:t>
+      </w:r>
+      <w:r>
+        <w:rPr>
+          <w:b/>
+          <w:sz w:val="22"/>
+        </w:rPr>
+        <w:t xml:space="preserve">System </w:t>
+      </w:r>
+      <w:r>
+        <w:rPr>
+          <w:b/>
+          <w:sz w:val="22"/>
+        </w:rPr>
+        <w:t>Administrator View</w:t>
+      </w:r>
+    </w:p>
+    <w:p>
+      <w:pPr>
+        <w:pStyle w:val="Paragraph2"/>
+        <w:widowControl/>
+        <w:rPr>
+          <w:sz w:val="22"/>
+        </w:rPr>
+      </w:pPr>
+      <w:r>
+        <w:rPr>
+          <w:sz w:val="22"/>
+        </w:rPr>
+        <w:t>Allows academic officers to log into the view and carry out important tasks such as generating a new time tables, adjusting class schedules and tweaking classroom constraints to suite the current requirements.</w:t>
+      </w:r>
+    </w:p>
+    <w:p>
+      <w:pPr>
+        <w:pStyle w:val="Paragraph2"/>
+        <w:widowControl/>
+        <w:numPr>
+          <w:ilvl w:val="0"/>
+          <w:numId w:val="32"/>
+        </w:numPr>
+        <w:rPr>
+          <w:b/>
+          <w:sz w:val="22"/>
+        </w:rPr>
+      </w:pPr>
+      <w:r>
+        <w:rPr>
+          <w:b/>
+          <w:sz w:val="22"/>
+        </w:rPr>
+        <w:t>1.2.2</w:t>
+      </w:r>
+      <w:r>
+        <w:rPr>
+          <w:b/>
+          <w:sz w:val="22"/>
+        </w:rPr>
+        <w:t xml:space="preserve"> </w:t>
+      </w:r>
+      <w:r>
+        <w:rPr>
+          <w:b/>
+          <w:sz w:val="22"/>
+        </w:rPr>
+        <w:t xml:space="preserve">Student </w:t>
+      </w:r>
+      <w:r>
+        <w:rPr>
+          <w:b/>
+          <w:sz w:val="22"/>
+        </w:rPr>
+        <w:t>View</w:t>
+      </w:r>
+    </w:p>
+    <w:p>
+      <w:pPr>
+        <w:pStyle w:val="Paragraph2"/>
+        <w:widowControl/>
+        <w:rPr>
+          <w:sz w:val="22"/>
+        </w:rPr>
+      </w:pPr>
+      <w:r>
+        <w:rPr>
+          <w:sz w:val="22"/>
+        </w:rPr>
+        <w:t>Allows students to enter their respective batch and section to view a comprehensive time table including any notifications left by the administrator or professor to highlight changes made in the schedule.</w:t>
+      </w:r>
+    </w:p>
+    <w:p>
+      <w:pPr>
+        <w:pStyle w:val="Paragraph2"/>
+        <w:widowControl/>
+        <w:numPr>
+          <w:ilvl w:val="0"/>
+          <w:numId w:val="32"/>
+        </w:numPr>
+        <w:rPr>
+          <w:b/>
+          <w:sz w:val="22"/>
+        </w:rPr>
+      </w:pPr>
+      <w:r>
+        <w:rPr>
+          <w:b/>
+          <w:sz w:val="22"/>
+        </w:rPr>
+        <w:t>1.2.3</w:t>
+      </w:r>
+      <w:r>
+        <w:rPr>
+          <w:b/>
+          <w:sz w:val="22"/>
+        </w:rPr>
+        <w:t xml:space="preserve"> </w:t>
+      </w:r>
+      <w:r>
+        <w:rPr>
+          <w:b/>
+          <w:sz w:val="22"/>
+        </w:rPr>
+        <w:t xml:space="preserve">Professor </w:t>
+      </w:r>
+      <w:r>
+        <w:rPr>
+          <w:b/>
+          <w:sz w:val="22"/>
+        </w:rPr>
+        <w:t>View</w:t>
+      </w:r>
+    </w:p>
+    <w:p>
+      <w:pPr>
+        <w:pStyle w:val="Paragraph2"/>
+        <w:widowControl/>
+        <w:rPr>
+          <w:sz w:val="22"/>
+        </w:rPr>
+      </w:pPr>
+      <w:r>
+        <w:rPr>
+          <w:sz w:val="22"/>
+        </w:rPr>
+        <w:t xml:space="preserve">Allows </w:t>
+      </w:r>
+      <w:r>
+        <w:rPr>
+          <w:sz w:val="22"/>
+        </w:rPr>
+        <w:t xml:space="preserve">professors to log in and view their assigned schedule. Professors can also cancel any assigned class in case of emergency and request administrators to </w:t>
+      </w:r>
+      <w:r>
+        <w:rPr>
+          <w:sz w:val="22"/>
+        </w:rPr>
+        <w:t>reschedule a class as per their preferences.</w:t>
+      </w:r>
     </w:p>
     <w:p>
       <w:pPr>
         <w:pStyle w:val="Heading2"/>
-      </w:pPr>
-      <w:r>
-        <w:t>Schedule Modification</w:t>
+        <w:rPr>
+          <w:sz w:val="22"/>
+        </w:rPr>
+      </w:pPr>
+      <w:r>
+        <w:rPr>
+          <w:sz w:val="22"/>
+        </w:rPr>
+        <w:t>Professors Managing Classes</w:t>
       </w:r>
     </w:p>
     <w:p>
       <w:pPr>
         <w:pStyle w:val="BodyText"/>
         <w:ind w:left="0"/>
-      </w:pPr>
-      <w:r>
-        <w:t>TTMS allows for the modification and adjustment of existing schedules based on new dynamic conditions that have arisen. Academic Officers can easily view possible available slots and appoint a new class accordingly. Schedules may also be modified based on other criteria. (e.g. upcoming national holidays, classroom repair work, lecturer unavailability etc.)</w:t>
-      </w:r>
+        <w:rPr>
+          <w:sz w:val="22"/>
+        </w:rPr>
+      </w:pPr>
+      <w:r>
+        <w:rPr>
+          <w:sz w:val="22"/>
+        </w:rPr>
+        <w:t xml:space="preserve">The system allows </w:t>
+      </w:r>
+      <w:r>
+        <w:rPr>
+          <w:sz w:val="22"/>
+        </w:rPr>
+        <w:t>for professors to cancel their classes or request to reschedule their classroom to any available slot based on their preferences.</w:t>
+      </w:r>
+    </w:p>
+    <w:p>
+      <w:pPr>
+        <w:pStyle w:val="BodyText"/>
+        <w:ind w:left="0"/>
+        <w:rPr>
+          <w:sz w:val="22"/>
+        </w:rPr>
+      </w:pPr>
+    </w:p>
+    <w:p>
+      <w:pPr>
+        <w:pStyle w:val="Heading2"/>
+        <w:rPr>
+          <w:sz w:val="22"/>
+        </w:rPr>
+      </w:pPr>
+      <w:r>
+        <w:rPr>
+          <w:sz w:val="22"/>
+        </w:rPr>
+        <w:t>Student Specific Views</w:t>
+      </w:r>
+    </w:p>
+    <w:p>
+      <w:r>
+        <w:t>The system allows for students with non-conventional course registration to be assigned a special view where they can log in and view schedules specific to them instead of browsing multiple batches and/ or sections.</w:t>
+      </w:r>
+    </w:p>
+    <w:p>
+      <w:pPr>
+        <w:pStyle w:val="Paragraph2"/>
+        <w:widowControl/>
+        <w:ind w:left="0"/>
+        <w:rPr>
+          <w:sz w:val="22"/>
+        </w:rPr>
+      </w:pPr>
+    </w:p>
+    <w:p>
+      <w:pPr>
+        <w:pStyle w:val="Heading2"/>
+        <w:rPr>
+          <w:sz w:val="22"/>
+        </w:rPr>
+      </w:pPr>
+      <w:r>
+        <w:rPr>
+          <w:sz w:val="22"/>
+        </w:rPr>
+        <w:t>Manage Time Tables</w:t>
+      </w:r>
+    </w:p>
+    <w:p>
+      <w:pPr>
+        <w:pStyle w:val="BodyText"/>
+        <w:ind w:left="0"/>
+        <w:rPr>
+          <w:sz w:val="22"/>
+        </w:rPr>
+      </w:pPr>
+      <w:r>
+        <w:rPr>
+          <w:sz w:val="22"/>
+        </w:rPr>
+        <w:t xml:space="preserve">The system </w:t>
+      </w:r>
+      <w:r>
+        <w:rPr>
+          <w:sz w:val="22"/>
+        </w:rPr>
+        <w:t>allows for the modification and adjustment of existing schedules based on new dynamic conditions that have arisen. Academic Officers can easily view possible available slots and appoint a new class accordingly. Schedules may also be modified based on other criteria. (e.g. upcoming national holidays, classroom repair work, lecturer unavailability etc.)</w:t>
+      </w:r>
+    </w:p>
+    <w:p>
+      <w:pPr>
+        <w:pStyle w:val="BodyText"/>
+        <w:ind w:left="0"/>
+        <w:rPr>
+          <w:sz w:val="22"/>
+        </w:rPr>
+      </w:pPr>
+    </w:p>
+    <w:p>
+      <w:pPr>
+        <w:pStyle w:val="BodyText"/>
+        <w:ind w:left="0"/>
+        <w:rPr>
+          <w:sz w:val="22"/>
+        </w:rPr>
+      </w:pPr>
     </w:p>
     <w:p>
       <w:pPr>
@@ -966,10 +1511,10 @@
           <w:sz w:val="24"/>
         </w:rPr>
       </w:pPr>
-      <w:r>
-        <w:br w:type="page"/>
-      </w:r>
-    </w:p>
+    </w:p>
+    <w:bookmarkEnd w:id="1"/>
+    <w:bookmarkEnd w:id="2"/>
+    <w:bookmarkEnd w:id="3"/>
     <w:p>
       <w:pPr>
         <w:pStyle w:val="Heading1"/>
@@ -980,11 +1525,8 @@
       </w:pPr>
       <w:r>
         <w:lastRenderedPageBreak/>
-        <w:t>Positioning</w:t>
-      </w:r>
-      <w:bookmarkEnd w:id="0"/>
-      <w:bookmarkEnd w:id="1"/>
-      <w:bookmarkEnd w:id="2"/>
+        <w:t>Use Case Diagram</w:t>
+      </w:r>
     </w:p>
     <w:p>
       <w:pPr>
@@ -1011,590 +1553,39 @@
     </w:p>
     <w:p>
       <w:pPr>
-        <w:pStyle w:val="Heading2"/>
-      </w:pPr>
-      <w:r>
-        <w:t>Business Opportunity</w:t>
-      </w:r>
+        <w:keepNext/>
+        <w:spacing w:before="120" w:after="60"/>
+        <w:outlineLvl w:val="0"/>
+        <w:rPr>
+          <w:rFonts w:ascii="Arial" w:hAnsi="Arial"/>
+          <w:b/>
+          <w:vanish/>
+          <w:sz w:val="24"/>
+        </w:rPr>
+      </w:pPr>
+      <w:bookmarkStart w:id="7" w:name="_Toc436203402"/>
+      <w:bookmarkStart w:id="8" w:name="_Toc452813596"/>
+      <w:bookmarkStart w:id="9" w:name="_Toc524525612"/>
       <w:bookmarkEnd w:id="4"/>
       <w:bookmarkEnd w:id="5"/>
       <w:bookmarkEnd w:id="6"/>
     </w:p>
-    <w:p/>
-    <w:p>
-      <w:pPr>
-        <w:rPr>
-          <w:sz w:val="22"/>
-        </w:rPr>
-      </w:pPr>
-      <w:r>
-        <w:rPr>
-          <w:sz w:val="22"/>
-        </w:rPr>
-        <w:t>Educational institutes especially universities mostly make the timetables by hand, which is very time consuming and can create problems for both students and administrators in the long run. This application can help these institutes tremendously thus there is a demand for an application like this, and this application can fill the market gap in this area.</w:t>
-      </w:r>
-    </w:p>
-    <w:p>
-      <w:pPr>
-        <w:pStyle w:val="BodyText"/>
-      </w:pPr>
-    </w:p>
-    <w:p>
-      <w:pPr>
-        <w:pStyle w:val="Heading2"/>
-      </w:pPr>
-      <w:bookmarkStart w:id="7" w:name="_Toc436203379"/>
-      <w:bookmarkStart w:id="8" w:name="_Toc452813579"/>
-      <w:bookmarkStart w:id="9" w:name="_Toc524525605"/>
-      <w:r>
-        <w:t>Problem Statement</w:t>
-      </w:r>
-      <w:bookmarkEnd w:id="7"/>
-      <w:bookmarkEnd w:id="8"/>
-      <w:bookmarkEnd w:id="9"/>
-    </w:p>
-    <w:p/>
-    <w:tbl>
-      <w:tblPr>
-        <w:tblW w:w="0" w:type="auto"/>
-        <w:tblInd w:w="828" w:type="dxa"/>
-        <w:tblLayout w:type="fixed"/>
-        <w:tblLook w:val="0000" w:firstRow="0" w:lastRow="0" w:firstColumn="0" w:lastColumn="0" w:noHBand="0" w:noVBand="0"/>
-      </w:tblPr>
-      <w:tblGrid>
-        <w:gridCol w:w="2970"/>
-        <w:gridCol w:w="5220"/>
-      </w:tblGrid>
-      <w:tr>
-        <w:tc>
-          <w:tcPr>
-            <w:tcW w:w="2970" w:type="dxa"/>
-            <w:tcBorders>
-              <w:top w:val="single" w:sz="12" w:space="0" w:color="auto"/>
-              <w:left w:val="single" w:sz="12" w:space="0" w:color="auto"/>
-              <w:bottom w:val="single" w:sz="6" w:space="0" w:color="auto"/>
-              <w:right w:val="single" w:sz="12" w:space="0" w:color="auto"/>
-            </w:tcBorders>
-            <w:shd w:val="pct25" w:color="auto" w:fill="auto"/>
-          </w:tcPr>
-          <w:p>
-            <w:pPr>
-              <w:pStyle w:val="BodyText"/>
-              <w:keepNext/>
-              <w:ind w:left="72"/>
-            </w:pPr>
-            <w:r>
-              <w:t>The problem of</w:t>
-            </w:r>
-          </w:p>
-        </w:tc>
-        <w:tc>
-          <w:tcPr>
-            <w:tcW w:w="5220" w:type="dxa"/>
-            <w:tcBorders>
-              <w:top w:val="single" w:sz="12" w:space="0" w:color="auto"/>
-              <w:bottom w:val="single" w:sz="6" w:space="0" w:color="auto"/>
-              <w:right w:val="single" w:sz="12" w:space="0" w:color="auto"/>
-            </w:tcBorders>
-          </w:tcPr>
-          <w:p>
-            <w:pPr>
-              <w:pStyle w:val="InfoBlue"/>
-            </w:pPr>
-            <w:r>
-              <w:t>Miss-managed and clash filled timetables</w:t>
-            </w:r>
-          </w:p>
-        </w:tc>
-      </w:tr>
-      <w:tr>
-        <w:tc>
-          <w:tcPr>
-            <w:tcW w:w="2970" w:type="dxa"/>
-            <w:tcBorders>
-              <w:top w:val="single" w:sz="12" w:space="0" w:color="auto"/>
-              <w:left w:val="single" w:sz="12" w:space="0" w:color="auto"/>
-              <w:bottom w:val="single" w:sz="6" w:space="0" w:color="auto"/>
-              <w:right w:val="single" w:sz="12" w:space="0" w:color="auto"/>
-            </w:tcBorders>
-            <w:shd w:val="pct25" w:color="auto" w:fill="auto"/>
-          </w:tcPr>
-          <w:p>
-            <w:pPr>
-              <w:pStyle w:val="BodyText"/>
-              <w:keepNext/>
-              <w:ind w:left="72"/>
-            </w:pPr>
-            <w:r>
-              <w:t>affects</w:t>
-            </w:r>
-          </w:p>
-        </w:tc>
-        <w:tc>
-          <w:tcPr>
-            <w:tcW w:w="5220" w:type="dxa"/>
-            <w:tcBorders>
-              <w:top w:val="single" w:sz="12" w:space="0" w:color="auto"/>
-              <w:bottom w:val="single" w:sz="6" w:space="0" w:color="auto"/>
-              <w:right w:val="single" w:sz="12" w:space="0" w:color="auto"/>
-            </w:tcBorders>
-          </w:tcPr>
-          <w:p>
-            <w:pPr>
-              <w:pStyle w:val="InfoBlue"/>
-            </w:pPr>
-            <w:r>
-              <w:t>Students, professors, administrators</w:t>
-            </w:r>
-          </w:p>
-        </w:tc>
-      </w:tr>
-      <w:tr>
-        <w:tc>
-          <w:tcPr>
-            <w:tcW w:w="2970" w:type="dxa"/>
-            <w:tcBorders>
-              <w:top w:val="single" w:sz="12" w:space="0" w:color="auto"/>
-              <w:left w:val="single" w:sz="12" w:space="0" w:color="auto"/>
-              <w:bottom w:val="single" w:sz="6" w:space="0" w:color="auto"/>
-              <w:right w:val="single" w:sz="12" w:space="0" w:color="auto"/>
-            </w:tcBorders>
-            <w:shd w:val="pct25" w:color="auto" w:fill="auto"/>
-          </w:tcPr>
-          <w:p>
-            <w:pPr>
-              <w:pStyle w:val="BodyText"/>
-              <w:keepNext/>
-              <w:ind w:left="72"/>
-            </w:pPr>
-            <w:r>
-              <w:t>The impact of which is</w:t>
-            </w:r>
-          </w:p>
-        </w:tc>
-        <w:tc>
-          <w:tcPr>
-            <w:tcW w:w="5220" w:type="dxa"/>
-            <w:tcBorders>
-              <w:top w:val="single" w:sz="12" w:space="0" w:color="auto"/>
-              <w:bottom w:val="single" w:sz="6" w:space="0" w:color="auto"/>
-              <w:right w:val="single" w:sz="12" w:space="0" w:color="auto"/>
-            </w:tcBorders>
-          </w:tcPr>
-          <w:p>
-            <w:pPr>
-              <w:pStyle w:val="InfoBlue"/>
-            </w:pPr>
-            <w:r>
-              <w:t>More hassle, more time wastage</w:t>
-            </w:r>
-          </w:p>
-        </w:tc>
-      </w:tr>
-      <w:tr>
-        <w:tc>
-          <w:tcPr>
-            <w:tcW w:w="2970" w:type="dxa"/>
-            <w:tcBorders>
-              <w:top w:val="single" w:sz="12" w:space="0" w:color="auto"/>
-              <w:left w:val="single" w:sz="12" w:space="0" w:color="auto"/>
-              <w:bottom w:val="single" w:sz="6" w:space="0" w:color="auto"/>
-              <w:right w:val="single" w:sz="12" w:space="0" w:color="auto"/>
-            </w:tcBorders>
-            <w:shd w:val="pct25" w:color="auto" w:fill="auto"/>
-          </w:tcPr>
-          <w:p>
-            <w:pPr>
-              <w:pStyle w:val="BodyText"/>
-              <w:keepNext/>
-              <w:ind w:left="72"/>
-            </w:pPr>
-            <w:r>
-              <w:t>A successful solution would be</w:t>
-            </w:r>
-          </w:p>
-        </w:tc>
-        <w:tc>
-          <w:tcPr>
-            <w:tcW w:w="5220" w:type="dxa"/>
-            <w:tcBorders>
-              <w:top w:val="single" w:sz="12" w:space="0" w:color="auto"/>
-              <w:bottom w:val="single" w:sz="6" w:space="0" w:color="auto"/>
-              <w:right w:val="single" w:sz="12" w:space="0" w:color="auto"/>
-            </w:tcBorders>
-          </w:tcPr>
-          <w:p>
-            <w:pPr>
-              <w:pStyle w:val="InfoBlue"/>
-            </w:pPr>
-            <w:r>
-              <w:t>An automated timetable system which generates the best possible timetable according to rooms available</w:t>
-            </w:r>
-          </w:p>
-        </w:tc>
-      </w:tr>
-    </w:tbl>
-    <w:p>
-      <w:pPr>
-        <w:pStyle w:val="Heading2"/>
-      </w:pPr>
-      <w:bookmarkStart w:id="10" w:name="_Toc346297779"/>
-      <w:bookmarkStart w:id="11" w:name="_Toc425054393"/>
-      <w:bookmarkStart w:id="12" w:name="_Toc422186486"/>
-      <w:bookmarkStart w:id="13" w:name="_Toc436203389"/>
-      <w:bookmarkStart w:id="14" w:name="_Toc452813592"/>
-      <w:bookmarkStart w:id="15" w:name="_Toc524525608"/>
-      <w:r>
-        <w:t>Summary of Capabilities</w:t>
-      </w:r>
-      <w:bookmarkEnd w:id="10"/>
-      <w:bookmarkEnd w:id="11"/>
-      <w:bookmarkEnd w:id="12"/>
-      <w:bookmarkEnd w:id="13"/>
-      <w:bookmarkEnd w:id="14"/>
-      <w:bookmarkEnd w:id="15"/>
-    </w:p>
-    <w:p/>
-    <w:p>
-      <w:pPr>
-        <w:keepNext/>
-        <w:ind w:left="2880" w:right="72" w:firstLine="720"/>
-        <w:rPr>
+    <w:bookmarkEnd w:id="7"/>
+    <w:bookmarkEnd w:id="8"/>
+    <w:bookmarkEnd w:id="9"/>
+    <w:p>
+      <w:pPr>
+        <w:widowControl/>
+        <w:spacing w:line="240" w:lineRule="auto"/>
+        <w:rPr>
+          <w:rFonts w:ascii="Arial" w:hAnsi="Arial"/>
           <w:b/>
         </w:rPr>
       </w:pPr>
       <w:r>
-        <w:rPr>
-          <w:b/>
-        </w:rPr>
-        <w:t>Table 4-1    Customer Support System</w:t>
-      </w:r>
-    </w:p>
-    <w:tbl>
-      <w:tblPr>
-        <w:tblW w:w="0" w:type="auto"/>
-        <w:tblInd w:w="1188" w:type="dxa"/>
-        <w:tblBorders>
-          <w:top w:val="single" w:sz="12" w:space="0" w:color="000080"/>
-          <w:left w:val="single" w:sz="12" w:space="0" w:color="000080"/>
-          <w:bottom w:val="single" w:sz="12" w:space="0" w:color="000080"/>
-          <w:right w:val="single" w:sz="12" w:space="0" w:color="000080"/>
-          <w:insideH w:val="single" w:sz="6" w:space="0" w:color="000080"/>
-          <w:insideV w:val="single" w:sz="6" w:space="0" w:color="000080"/>
-        </w:tblBorders>
-        <w:tblLayout w:type="fixed"/>
-        <w:tblLook w:val="0000" w:firstRow="0" w:lastRow="0" w:firstColumn="0" w:lastColumn="0" w:noHBand="0" w:noVBand="0"/>
-      </w:tblPr>
-      <w:tblGrid>
-        <w:gridCol w:w="3240"/>
-        <w:gridCol w:w="3780"/>
-      </w:tblGrid>
-      <w:tr>
-        <w:trPr>
-          <w:cantSplit/>
-        </w:trPr>
-        <w:tc>
-          <w:tcPr>
-            <w:tcW w:w="3240" w:type="dxa"/>
-          </w:tcPr>
-          <w:p>
-            <w:pPr>
-              <w:keepNext/>
-              <w:ind w:right="72"/>
-              <w:rPr>
-                <w:b/>
-                <w:color w:val="000000"/>
-              </w:rPr>
-            </w:pPr>
-            <w:r>
-              <w:rPr>
-                <w:b/>
-                <w:color w:val="000000"/>
-              </w:rPr>
-              <w:t>Customer Benefit</w:t>
-            </w:r>
-          </w:p>
-        </w:tc>
-        <w:tc>
-          <w:tcPr>
-            <w:tcW w:w="3780" w:type="dxa"/>
-          </w:tcPr>
-          <w:p>
-            <w:pPr>
-              <w:ind w:right="144"/>
-              <w:rPr>
-                <w:b/>
-                <w:color w:val="000000"/>
-              </w:rPr>
-            </w:pPr>
-            <w:r>
-              <w:rPr>
-                <w:b/>
-                <w:color w:val="000000"/>
-              </w:rPr>
-              <w:t>Supporting Features</w:t>
-            </w:r>
-          </w:p>
-        </w:tc>
-      </w:tr>
-      <w:tr>
-        <w:trPr>
-          <w:cantSplit/>
-        </w:trPr>
-        <w:tc>
-          <w:tcPr>
-            <w:tcW w:w="3240" w:type="dxa"/>
-          </w:tcPr>
-          <w:p>
-            <w:pPr>
-              <w:keepNext/>
-              <w:ind w:right="-14"/>
-              <w:rPr>
-                <w:color w:val="000000"/>
-              </w:rPr>
-            </w:pPr>
-            <w:r>
-              <w:rPr>
-                <w:color w:val="000000"/>
-              </w:rPr>
-              <w:t>Academic Officers save hours of work weekly spent on Time table creation</w:t>
-            </w:r>
-          </w:p>
-        </w:tc>
-        <w:tc>
-          <w:tcPr>
-            <w:tcW w:w="3780" w:type="dxa"/>
-          </w:tcPr>
-          <w:p>
-            <w:pPr>
-              <w:ind w:right="144"/>
-              <w:rPr>
-                <w:i/>
-                <w:color w:val="000000"/>
-              </w:rPr>
-            </w:pPr>
-            <w:r>
-              <w:rPr>
-                <w:i/>
-                <w:color w:val="000000"/>
-              </w:rPr>
-              <w:t xml:space="preserve">Smart Builder in TTMS provides </w:t>
-            </w:r>
-            <w:r>
-              <w:rPr>
-                <w:i/>
-                <w:color w:val="000000"/>
-              </w:rPr>
-              <w:t>weekly t</w:t>
-            </w:r>
-            <w:r>
-              <w:rPr>
-                <w:i/>
-                <w:color w:val="000000"/>
-              </w:rPr>
-              <w:t>ime table generation functionality</w:t>
-            </w:r>
-            <w:r>
-              <w:rPr>
-                <w:i/>
-                <w:color w:val="000000"/>
-              </w:rPr>
-              <w:t xml:space="preserve"> based on dynamic requirements and satisfies constraints</w:t>
-            </w:r>
-          </w:p>
-        </w:tc>
-      </w:tr>
-      <w:tr>
-        <w:trPr>
-          <w:cantSplit/>
-        </w:trPr>
-        <w:tc>
-          <w:tcPr>
-            <w:tcW w:w="3240" w:type="dxa"/>
-          </w:tcPr>
-          <w:p>
-            <w:pPr>
-              <w:keepNext/>
-              <w:ind w:right="-14"/>
-              <w:rPr>
-                <w:color w:val="000000"/>
-              </w:rPr>
-            </w:pPr>
-            <w:r>
-              <w:rPr>
-                <w:color w:val="000000"/>
-              </w:rPr>
-              <w:t>Ease in the handling of rescheduled/ cancelled classes</w:t>
-            </w:r>
-          </w:p>
-        </w:tc>
-        <w:tc>
-          <w:tcPr>
-            <w:tcW w:w="3780" w:type="dxa"/>
-          </w:tcPr>
-          <w:p>
-            <w:pPr>
-              <w:ind w:right="144"/>
-              <w:rPr>
-                <w:i/>
-                <w:color w:val="000000"/>
-              </w:rPr>
-            </w:pPr>
-            <w:r>
-              <w:rPr>
-                <w:i/>
-                <w:color w:val="000000"/>
-              </w:rPr>
-              <w:t>Allows Academic Officers to easily manipulate existing schedules to suit new conditions</w:t>
-            </w:r>
-          </w:p>
-        </w:tc>
-      </w:tr>
-      <w:tr>
-        <w:trPr>
-          <w:cantSplit/>
-        </w:trPr>
-        <w:tc>
-          <w:tcPr>
-            <w:tcW w:w="3240" w:type="dxa"/>
-          </w:tcPr>
-          <w:p>
-            <w:pPr>
-              <w:keepNext/>
-              <w:ind w:right="-14"/>
-              <w:rPr>
-                <w:color w:val="000000"/>
-              </w:rPr>
-            </w:pPr>
-            <w:r>
-              <w:rPr>
-                <w:color w:val="000000"/>
-              </w:rPr>
-              <w:t>Students and Professors easily view their respective classroom</w:t>
-            </w:r>
-            <w:r>
-              <w:rPr>
-                <w:color w:val="000000"/>
-              </w:rPr>
-              <w:t>s</w:t>
-            </w:r>
-          </w:p>
-        </w:tc>
-        <w:tc>
-          <w:tcPr>
-            <w:tcW w:w="3780" w:type="dxa"/>
-          </w:tcPr>
-          <w:p>
-            <w:pPr>
-              <w:ind w:right="144"/>
-              <w:rPr>
-                <w:i/>
-                <w:color w:val="000000"/>
-              </w:rPr>
-            </w:pPr>
-            <w:r>
-              <w:rPr>
-                <w:i/>
-                <w:color w:val="000000"/>
-              </w:rPr>
-              <w:t>Handles different views for Students and Professors allowing for better visual experience</w:t>
-            </w:r>
-          </w:p>
-        </w:tc>
-      </w:tr>
-      <w:tr>
-        <w:trPr>
-          <w:cantSplit/>
-        </w:trPr>
-        <w:tc>
-          <w:tcPr>
-            <w:tcW w:w="3240" w:type="dxa"/>
-          </w:tcPr>
-          <w:p>
-            <w:pPr>
-              <w:keepNext/>
-              <w:ind w:right="-14"/>
-              <w:rPr>
-                <w:color w:val="000000"/>
-              </w:rPr>
-            </w:pPr>
-            <w:r>
-              <w:rPr>
-                <w:color w:val="000000"/>
-              </w:rPr>
-              <w:t>Ease of delivery of key information in scenarios where classes are rescheduled or cancelled</w:t>
-            </w:r>
-          </w:p>
-        </w:tc>
-        <w:tc>
-          <w:tcPr>
-            <w:tcW w:w="3780" w:type="dxa"/>
-          </w:tcPr>
-          <w:p>
-            <w:pPr>
-              <w:ind w:right="144"/>
-              <w:rPr>
-                <w:i/>
-                <w:color w:val="000000"/>
-              </w:rPr>
-            </w:pPr>
-            <w:r>
-              <w:rPr>
-                <w:i/>
-                <w:color w:val="000000"/>
-              </w:rPr>
-              <w:t>TTMS Notification Service notifies all involved parties when a class schedule is modified by an Admin or a Professor</w:t>
-            </w:r>
-          </w:p>
-        </w:tc>
-      </w:tr>
-      <w:tr>
-        <w:trPr>
-          <w:cantSplit/>
-        </w:trPr>
-        <w:tc>
-          <w:tcPr>
-            <w:tcW w:w="3240" w:type="dxa"/>
-          </w:tcPr>
-          <w:p>
-            <w:pPr>
-              <w:keepNext/>
-              <w:ind w:right="-14"/>
-              <w:rPr>
-                <w:color w:val="000000"/>
-              </w:rPr>
-            </w:pPr>
-            <w:r>
-              <w:rPr>
-                <w:color w:val="000000"/>
-              </w:rPr>
-              <w:t>Ease in planning classrooms for Professors</w:t>
-            </w:r>
-          </w:p>
-        </w:tc>
-        <w:tc>
-          <w:tcPr>
-            <w:tcW w:w="3780" w:type="dxa"/>
-          </w:tcPr>
-          <w:p>
-            <w:pPr>
-              <w:ind w:right="144"/>
-              <w:rPr>
-                <w:i/>
-                <w:color w:val="000000"/>
-              </w:rPr>
-            </w:pPr>
-            <w:r>
-              <w:rPr>
-                <w:i/>
-                <w:color w:val="000000"/>
-              </w:rPr>
-              <w:t>Professors can highlight key features of classrooms within a schedule to inform students and maintain a steady pace for their course</w:t>
-            </w:r>
-          </w:p>
-        </w:tc>
-      </w:tr>
-    </w:tbl>
+        <w:br w:type="page"/>
+      </w:r>
+    </w:p>
     <w:p>
       <w:pPr>
         <w:pStyle w:val="Heading1"/>
@@ -1602,52 +1593,86 @@
           <w:ilvl w:val="0"/>
           <w:numId w:val="0"/>
         </w:numPr>
-        <w:rPr>
-          <w:highlight w:val="lightGray"/>
-        </w:rPr>
-      </w:pPr>
-      <w:bookmarkStart w:id="16" w:name="_Toc436203402"/>
-      <w:bookmarkStart w:id="17" w:name="_Toc452813596"/>
-      <w:bookmarkStart w:id="18" w:name="_Toc524525612"/>
-    </w:p>
-    <w:p>
-      <w:pPr>
+      </w:pPr>
+      <w:r>
+        <w:lastRenderedPageBreak/>
+        <w:t>High Level Use Case</w:t>
+      </w:r>
+      <w:r>
+        <w:br w:type="page"/>
+      </w:r>
+      <w:r>
+        <w:lastRenderedPageBreak/>
+        <w:t xml:space="preserve">Use Case </w:t>
+      </w:r>
+      <w:r>
+        <w:t>Ranking</w:t>
+      </w:r>
+    </w:p>
+    <w:p>
+      <w:pPr>
+        <w:widowControl/>
+        <w:spacing w:line="240" w:lineRule="auto"/>
         <w:rPr>
           <w:rFonts w:ascii="Arial" w:hAnsi="Arial"/>
-          <w:sz w:val="24"/>
-          <w:highlight w:val="lightGray"/>
-        </w:rPr>
-      </w:pPr>
-      <w:r>
-        <w:rPr>
-          <w:highlight w:val="lightGray"/>
-        </w:rPr>
+          <w:b/>
+        </w:rPr>
+      </w:pPr>
+    </w:p>
+    <w:p>
+      <w:pPr>
+        <w:widowControl/>
+        <w:spacing w:line="240" w:lineRule="auto"/>
+        <w:rPr>
+          <w:rFonts w:ascii="Arial" w:hAnsi="Arial"/>
+          <w:b/>
+        </w:rPr>
+      </w:pPr>
+      <w:r>
         <w:br w:type="page"/>
       </w:r>
     </w:p>
     <w:p>
       <w:pPr>
-        <w:pStyle w:val="ListParagraph"/>
-        <w:keepNext/>
+        <w:widowControl/>
+        <w:spacing w:line="240" w:lineRule="auto"/>
+        <w:rPr>
+          <w:rFonts w:ascii="Arial" w:hAnsi="Arial"/>
+          <w:b/>
+        </w:rPr>
+      </w:pPr>
+      <w:r>
+        <w:lastRenderedPageBreak/>
+        <w:br w:type="page"/>
+      </w:r>
+    </w:p>
+    <w:p>
+      <w:pPr>
+        <w:widowControl/>
+        <w:spacing w:line="240" w:lineRule="auto"/>
+        <w:rPr>
+          <w:rFonts w:ascii="Arial" w:hAnsi="Arial"/>
+          <w:b/>
+        </w:rPr>
+      </w:pPr>
+      <w:r>
+        <w:lastRenderedPageBreak/>
+        <w:br w:type="page"/>
+      </w:r>
+    </w:p>
+    <w:p>
+      <w:pPr>
+        <w:pStyle w:val="Heading1"/>
         <w:numPr>
           <w:ilvl w:val="0"/>
-          <w:numId w:val="31"/>
+          <w:numId w:val="0"/>
         </w:numPr>
-        <w:spacing w:before="120" w:after="60"/>
-        <w:ind w:hanging="720"/>
-        <w:contextualSpacing w:val="0"/>
-        <w:outlineLvl w:val="0"/>
-        <w:rPr>
-          <w:rFonts w:ascii="Arial" w:hAnsi="Arial"/>
-          <w:b/>
-          <w:vanish/>
-          <w:sz w:val="24"/>
-        </w:rPr>
-      </w:pPr>
-    </w:p>
-    <w:bookmarkEnd w:id="16"/>
-    <w:bookmarkEnd w:id="17"/>
-    <w:bookmarkEnd w:id="18"/>
+      </w:pPr>
+      <w:r>
+        <w:lastRenderedPageBreak/>
+        <w:t>Fully Dressed Use Case</w:t>
+      </w:r>
+    </w:p>
     <w:p>
       <w:pPr>
         <w:pStyle w:val="Heading2"/>
@@ -1813,7 +1838,7 @@
               <w:rStyle w:val="PageNumber"/>
               <w:noProof/>
             </w:rPr>
-            <w:t>4</w:t>
+            <w:t>2</w:t>
           </w:r>
           <w:r>
             <w:rPr>
@@ -2701,6 +2726,119 @@
     </w:lvl>
   </w:abstractNum>
   <w:abstractNum w:abstractNumId="19" w15:restartNumberingAfterBreak="0">
+    <w:nsid w:val="50662071"/>
+    <w:multiLevelType w:val="hybridMultilevel"/>
+    <w:tmpl w:val="673CCC1C"/>
+    <w:lvl w:ilvl="0" w:tplc="0409000B">
+      <w:start w:val="1"/>
+      <w:numFmt w:val="bullet"/>
+      <w:lvlText w:val=""/>
+      <w:lvlJc w:val="left"/>
+      <w:pPr>
+        <w:ind w:left="720" w:hanging="360"/>
+      </w:pPr>
+      <w:rPr>
+        <w:rFonts w:ascii="Wingdings" w:hAnsi="Wingdings" w:hint="default"/>
+      </w:rPr>
+    </w:lvl>
+    <w:lvl w:ilvl="1" w:tplc="04090003" w:tentative="1">
+      <w:start w:val="1"/>
+      <w:numFmt w:val="bullet"/>
+      <w:lvlText w:val="o"/>
+      <w:lvlJc w:val="left"/>
+      <w:pPr>
+        <w:ind w:left="1440" w:hanging="360"/>
+      </w:pPr>
+      <w:rPr>
+        <w:rFonts w:ascii="Courier New" w:hAnsi="Courier New" w:cs="Courier New" w:hint="default"/>
+      </w:rPr>
+    </w:lvl>
+    <w:lvl w:ilvl="2" w:tplc="04090005" w:tentative="1">
+      <w:start w:val="1"/>
+      <w:numFmt w:val="bullet"/>
+      <w:lvlText w:val=""/>
+      <w:lvlJc w:val="left"/>
+      <w:pPr>
+        <w:ind w:left="2160" w:hanging="360"/>
+      </w:pPr>
+      <w:rPr>
+        <w:rFonts w:ascii="Wingdings" w:hAnsi="Wingdings" w:hint="default"/>
+      </w:rPr>
+    </w:lvl>
+    <w:lvl w:ilvl="3" w:tplc="04090001" w:tentative="1">
+      <w:start w:val="1"/>
+      <w:numFmt w:val="bullet"/>
+      <w:lvlText w:val=""/>
+      <w:lvlJc w:val="left"/>
+      <w:pPr>
+        <w:ind w:left="2880" w:hanging="360"/>
+      </w:pPr>
+      <w:rPr>
+        <w:rFonts w:ascii="Symbol" w:hAnsi="Symbol" w:hint="default"/>
+      </w:rPr>
+    </w:lvl>
+    <w:lvl w:ilvl="4" w:tplc="04090003" w:tentative="1">
+      <w:start w:val="1"/>
+      <w:numFmt w:val="bullet"/>
+      <w:lvlText w:val="o"/>
+      <w:lvlJc w:val="left"/>
+      <w:pPr>
+        <w:ind w:left="3600" w:hanging="360"/>
+      </w:pPr>
+      <w:rPr>
+        <w:rFonts w:ascii="Courier New" w:hAnsi="Courier New" w:cs="Courier New" w:hint="default"/>
+      </w:rPr>
+    </w:lvl>
+    <w:lvl w:ilvl="5" w:tplc="04090005" w:tentative="1">
+      <w:start w:val="1"/>
+      <w:numFmt w:val="bullet"/>
+      <w:lvlText w:val=""/>
+      <w:lvlJc w:val="left"/>
+      <w:pPr>
+        <w:ind w:left="4320" w:hanging="360"/>
+      </w:pPr>
+      <w:rPr>
+        <w:rFonts w:ascii="Wingdings" w:hAnsi="Wingdings" w:hint="default"/>
+      </w:rPr>
+    </w:lvl>
+    <w:lvl w:ilvl="6" w:tplc="04090001" w:tentative="1">
+      <w:start w:val="1"/>
+      <w:numFmt w:val="bullet"/>
+      <w:lvlText w:val=""/>
+      <w:lvlJc w:val="left"/>
+      <w:pPr>
+        <w:ind w:left="5040" w:hanging="360"/>
+      </w:pPr>
+      <w:rPr>
+        <w:rFonts w:ascii="Symbol" w:hAnsi="Symbol" w:hint="default"/>
+      </w:rPr>
+    </w:lvl>
+    <w:lvl w:ilvl="7" w:tplc="04090003" w:tentative="1">
+      <w:start w:val="1"/>
+      <w:numFmt w:val="bullet"/>
+      <w:lvlText w:val="o"/>
+      <w:lvlJc w:val="left"/>
+      <w:pPr>
+        <w:ind w:left="5760" w:hanging="360"/>
+      </w:pPr>
+      <w:rPr>
+        <w:rFonts w:ascii="Courier New" w:hAnsi="Courier New" w:cs="Courier New" w:hint="default"/>
+      </w:rPr>
+    </w:lvl>
+    <w:lvl w:ilvl="8" w:tplc="04090005" w:tentative="1">
+      <w:start w:val="1"/>
+      <w:numFmt w:val="bullet"/>
+      <w:lvlText w:val=""/>
+      <w:lvlJc w:val="left"/>
+      <w:pPr>
+        <w:ind w:left="6480" w:hanging="360"/>
+      </w:pPr>
+      <w:rPr>
+        <w:rFonts w:ascii="Wingdings" w:hAnsi="Wingdings" w:hint="default"/>
+      </w:rPr>
+    </w:lvl>
+  </w:abstractNum>
+  <w:abstractNum w:abstractNumId="20" w15:restartNumberingAfterBreak="0">
     <w:nsid w:val="52DF734E"/>
     <w:multiLevelType w:val="singleLevel"/>
     <w:tmpl w:val="04090001"/>
@@ -2720,7 +2858,7 @@
       </w:rPr>
     </w:lvl>
   </w:abstractNum>
-  <w:abstractNum w:abstractNumId="20" w15:restartNumberingAfterBreak="0">
+  <w:abstractNum w:abstractNumId="21" w15:restartNumberingAfterBreak="0">
     <w:nsid w:val="59F314B7"/>
     <w:multiLevelType w:val="singleLevel"/>
     <w:tmpl w:val="04090001"/>
@@ -2740,7 +2878,7 @@
       </w:rPr>
     </w:lvl>
   </w:abstractNum>
-  <w:abstractNum w:abstractNumId="21" w15:restartNumberingAfterBreak="0">
+  <w:abstractNum w:abstractNumId="22" w15:restartNumberingAfterBreak="0">
     <w:nsid w:val="647235F1"/>
     <w:multiLevelType w:val="singleLevel"/>
     <w:tmpl w:val="04090001"/>
@@ -2760,7 +2898,7 @@
       </w:rPr>
     </w:lvl>
   </w:abstractNum>
-  <w:abstractNum w:abstractNumId="22" w15:restartNumberingAfterBreak="0">
+  <w:abstractNum w:abstractNumId="23" w15:restartNumberingAfterBreak="0">
     <w:nsid w:val="6D2F7D46"/>
     <w:multiLevelType w:val="singleLevel"/>
     <w:tmpl w:val="04090001"/>
@@ -2780,7 +2918,7 @@
       </w:rPr>
     </w:lvl>
   </w:abstractNum>
-  <w:abstractNum w:abstractNumId="23" w15:restartNumberingAfterBreak="0">
+  <w:abstractNum w:abstractNumId="24" w15:restartNumberingAfterBreak="0">
     <w:nsid w:val="71F21F2A"/>
     <w:multiLevelType w:val="singleLevel"/>
     <w:tmpl w:val="04090001"/>
@@ -2800,7 +2938,7 @@
       </w:rPr>
     </w:lvl>
   </w:abstractNum>
-  <w:abstractNum w:abstractNumId="24" w15:restartNumberingAfterBreak="0">
+  <w:abstractNum w:abstractNumId="25" w15:restartNumberingAfterBreak="0">
     <w:nsid w:val="743601FB"/>
     <w:multiLevelType w:val="singleLevel"/>
     <w:tmpl w:val="04090001"/>
@@ -2820,7 +2958,7 @@
       </w:rPr>
     </w:lvl>
   </w:abstractNum>
-  <w:abstractNum w:abstractNumId="25" w15:restartNumberingAfterBreak="0">
+  <w:abstractNum w:abstractNumId="26" w15:restartNumberingAfterBreak="0">
     <w:nsid w:val="756150CA"/>
     <w:multiLevelType w:val="singleLevel"/>
     <w:tmpl w:val="04090001"/>
@@ -2840,7 +2978,7 @@
       </w:rPr>
     </w:lvl>
   </w:abstractNum>
-  <w:abstractNum w:abstractNumId="26" w15:restartNumberingAfterBreak="0">
+  <w:abstractNum w:abstractNumId="27" w15:restartNumberingAfterBreak="0">
     <w:nsid w:val="7BE434D7"/>
     <w:multiLevelType w:val="singleLevel"/>
     <w:tmpl w:val="04090001"/>
@@ -2860,7 +2998,7 @@
       </w:rPr>
     </w:lvl>
   </w:abstractNum>
-  <w:abstractNum w:abstractNumId="27" w15:restartNumberingAfterBreak="0">
+  <w:abstractNum w:abstractNumId="28" w15:restartNumberingAfterBreak="0">
     <w:nsid w:val="7C9362FF"/>
     <w:multiLevelType w:val="hybridMultilevel"/>
     <w:tmpl w:val="23B07F92"/>
@@ -3028,10 +3166,10 @@
     <w:abstractNumId w:val="13"/>
   </w:num>
   <w:num w:numId="5">
-    <w:abstractNumId w:val="26"/>
+    <w:abstractNumId w:val="27"/>
   </w:num>
   <w:num w:numId="6">
-    <w:abstractNumId w:val="19"/>
+    <w:abstractNumId w:val="20"/>
   </w:num>
   <w:num w:numId="7">
     <w:abstractNumId w:val="18"/>
@@ -3057,7 +3195,7 @@
     <w:abstractNumId w:val="2"/>
   </w:num>
   <w:num w:numId="10">
-    <w:abstractNumId w:val="25"/>
+    <w:abstractNumId w:val="26"/>
   </w:num>
   <w:num w:numId="11">
     <w:abstractNumId w:val="4"/>
@@ -3069,7 +3207,7 @@
     <w:abstractNumId w:val="12"/>
   </w:num>
   <w:num w:numId="14">
-    <w:abstractNumId w:val="24"/>
+    <w:abstractNumId w:val="25"/>
   </w:num>
   <w:num w:numId="15">
     <w:abstractNumId w:val="11"/>
@@ -3078,7 +3216,7 @@
     <w:abstractNumId w:val="5"/>
   </w:num>
   <w:num w:numId="17">
-    <w:abstractNumId w:val="23"/>
+    <w:abstractNumId w:val="24"/>
   </w:num>
   <w:num w:numId="18">
     <w:abstractNumId w:val="17"/>
@@ -3093,7 +3231,7 @@
     <w:abstractNumId w:val="10"/>
   </w:num>
   <w:num w:numId="22">
-    <w:abstractNumId w:val="22"/>
+    <w:abstractNumId w:val="23"/>
   </w:num>
   <w:num w:numId="23">
     <w:abstractNumId w:val="9"/>
@@ -3105,13 +3243,13 @@
     <w:abstractNumId w:val="7"/>
   </w:num>
   <w:num w:numId="26">
-    <w:abstractNumId w:val="20"/>
+    <w:abstractNumId w:val="21"/>
   </w:num>
   <w:num w:numId="27">
-    <w:abstractNumId w:val="21"/>
+    <w:abstractNumId w:val="22"/>
   </w:num>
   <w:num w:numId="28">
-    <w:abstractNumId w:val="27"/>
+    <w:abstractNumId w:val="28"/>
   </w:num>
   <w:num w:numId="29">
     <w:abstractNumId w:val="15"/>
@@ -3125,6 +3263,9 @@
       <w:startOverride w:val="3"/>
     </w:lvlOverride>
     <w:lvlOverride w:ilvl="1"/>
+  </w:num>
+  <w:num w:numId="32">
+    <w:abstractNumId w:val="19"/>
   </w:num>
 </w:numbering>
 </file>
@@ -4300,7 +4441,7 @@
 </file>
 
 <file path=customXml/itemProps1.xml><?xml version="1.0" encoding="utf-8"?>
-<ds:datastoreItem xmlns:ds="http://schemas.openxmlformats.org/officeDocument/2006/customXml" ds:itemID="{4B2734EA-1E9B-41D0-BC89-5400CC86357D}">
+<ds:datastoreItem xmlns:ds="http://schemas.openxmlformats.org/officeDocument/2006/customXml" ds:itemID="{E9978018-78A2-438A-A14E-F083C8CB1426}">
   <ds:schemaRefs>
     <ds:schemaRef ds:uri="http://schemas.openxmlformats.org/officeDocument/2006/bibliography"/>
   </ds:schemaRefs>

</xml_diff>

<commit_message>
Added use case diagram in use case model diagram
</commit_message>
<xml_diff>
--- a/Documentation/Deliverable 4.docx
+++ b/Documentation/Deliverable 4.docx
@@ -467,10 +467,6 @@
         <w:pStyle w:val="Title"/>
       </w:pPr>
     </w:p>
-    <w:p>
-      <w:bookmarkStart w:id="0" w:name="_GoBack"/>
-      <w:bookmarkEnd w:id="0"/>
-    </w:p>
     <w:p/>
     <w:p/>
     <w:p/>
@@ -491,6 +487,7 @@
     <w:p/>
     <w:p/>
     <w:p/>
+    <w:p/>
     <w:p>
       <w:pPr>
         <w:pStyle w:val="Title"/>
@@ -698,13 +695,7 @@
         </w:rPr>
       </w:pPr>
       <w:r>
-        <w:t>1.2.2</w:t>
-      </w:r>
-      <w:r>
-        <w:t xml:space="preserve">    </w:t>
-      </w:r>
-      <w:r>
-        <w:t>Student View</w:t>
+        <w:t>1.2.2    Student View</w:t>
       </w:r>
       <w:r>
         <w:tab/>
@@ -723,13 +714,7 @@
         </w:rPr>
       </w:pPr>
       <w:r>
-        <w:t>1.2.3</w:t>
-      </w:r>
-      <w:r>
-        <w:t xml:space="preserve">    </w:t>
-      </w:r>
-      <w:r>
-        <w:t>Professor View</w:t>
+        <w:t>1.2.3    Professor View</w:t>
       </w:r>
       <w:r>
         <w:tab/>
@@ -1072,9 +1057,9 @@
         <w:lastRenderedPageBreak/>
         <w:t xml:space="preserve">System Features </w:t>
       </w:r>
-      <w:bookmarkStart w:id="1" w:name="_Toc436203377"/>
-      <w:bookmarkStart w:id="2" w:name="_Toc452813577"/>
-      <w:bookmarkStart w:id="3" w:name="_Toc524525603"/>
+      <w:bookmarkStart w:id="0" w:name="_Toc436203377"/>
+      <w:bookmarkStart w:id="1" w:name="_Toc452813577"/>
+      <w:bookmarkStart w:id="2" w:name="_Toc524525603"/>
     </w:p>
     <w:p>
       <w:pPr>
@@ -1363,13 +1348,7 @@
         <w:rPr>
           <w:sz w:val="22"/>
         </w:rPr>
-        <w:t xml:space="preserve">Allows </w:t>
-      </w:r>
-      <w:r>
-        <w:rPr>
-          <w:sz w:val="22"/>
-        </w:rPr>
-        <w:t xml:space="preserve">professors to log in and view their assigned schedule. Professors can also cancel any assigned class in case of emergency and request administrators to </w:t>
+        <w:t xml:space="preserve">Allows professors to log in and view their assigned schedule. Professors can also cancel any assigned class in case of emergency and request administrators to </w:t>
       </w:r>
       <w:r>
         <w:rPr>
@@ -1512,9 +1491,9 @@
         </w:rPr>
       </w:pPr>
     </w:p>
+    <w:bookmarkEnd w:id="0"/>
     <w:bookmarkEnd w:id="1"/>
     <w:bookmarkEnd w:id="2"/>
-    <w:bookmarkEnd w:id="3"/>
     <w:p>
       <w:pPr>
         <w:pStyle w:val="Heading1"/>
@@ -1547,9 +1526,9 @@
           <w:sz w:val="24"/>
         </w:rPr>
       </w:pPr>
-      <w:bookmarkStart w:id="4" w:name="_Toc436203378"/>
-      <w:bookmarkStart w:id="5" w:name="_Toc452813578"/>
-      <w:bookmarkStart w:id="6" w:name="_Toc524525604"/>
+      <w:bookmarkStart w:id="3" w:name="_Toc436203378"/>
+      <w:bookmarkStart w:id="4" w:name="_Toc452813578"/>
+      <w:bookmarkStart w:id="5" w:name="_Toc524525604"/>
     </w:p>
     <w:p>
       <w:pPr>
@@ -1563,28 +1542,244 @@
           <w:sz w:val="24"/>
         </w:rPr>
       </w:pPr>
-      <w:bookmarkStart w:id="7" w:name="_Toc436203402"/>
-      <w:bookmarkStart w:id="8" w:name="_Toc452813596"/>
-      <w:bookmarkStart w:id="9" w:name="_Toc524525612"/>
+      <w:bookmarkStart w:id="6" w:name="_Toc436203402"/>
+      <w:bookmarkStart w:id="7" w:name="_Toc452813596"/>
+      <w:bookmarkStart w:id="8" w:name="_Toc524525612"/>
+      <w:bookmarkEnd w:id="3"/>
       <w:bookmarkEnd w:id="4"/>
       <w:bookmarkEnd w:id="5"/>
-      <w:bookmarkEnd w:id="6"/>
-    </w:p>
+    </w:p>
+    <w:bookmarkEnd w:id="6"/>
     <w:bookmarkEnd w:id="7"/>
     <w:bookmarkEnd w:id="8"/>
-    <w:bookmarkEnd w:id="9"/>
     <w:p>
       <w:pPr>
         <w:widowControl/>
         <w:spacing w:line="240" w:lineRule="auto"/>
+      </w:pPr>
+    </w:p>
+    <w:p>
+      <w:pPr>
+        <w:widowControl/>
+        <w:spacing w:line="240" w:lineRule="auto"/>
+      </w:pPr>
+      <w:r>
+        <w:rPr>
+          <w:noProof/>
+        </w:rPr>
+        <w:drawing>
+          <wp:anchor distT="0" distB="0" distL="114300" distR="114300" simplePos="0" relativeHeight="251658240" behindDoc="0" locked="0" layoutInCell="1" allowOverlap="1" wp14:anchorId="0E4A1F2C" wp14:editId="4C9A955A">
+            <wp:simplePos x="0" y="0"/>
+            <wp:positionH relativeFrom="column">
+              <wp:posOffset>-276225</wp:posOffset>
+            </wp:positionH>
+            <wp:positionV relativeFrom="paragraph">
+              <wp:posOffset>186690</wp:posOffset>
+            </wp:positionV>
+            <wp:extent cx="6616065" cy="4216400"/>
+            <wp:effectExtent l="0" t="0" r="0" b="0"/>
+            <wp:wrapSquare wrapText="bothSides"/>
+            <wp:docPr id="1" name="Picture 1" descr="C:\Users\Shoaib\Desktop\UseCaseDiagram.png"/>
+            <wp:cNvGraphicFramePr>
+              <a:graphicFrameLocks xmlns:a="http://schemas.openxmlformats.org/drawingml/2006/main" noChangeAspect="1"/>
+            </wp:cNvGraphicFramePr>
+            <a:graphic xmlns:a="http://schemas.openxmlformats.org/drawingml/2006/main">
+              <a:graphicData uri="http://schemas.openxmlformats.org/drawingml/2006/picture">
+                <pic:pic xmlns:pic="http://schemas.openxmlformats.org/drawingml/2006/picture">
+                  <pic:nvPicPr>
+                    <pic:cNvPr id="0" name="Picture 1" descr="C:\Users\Shoaib\Desktop\UseCaseDiagram.png"/>
+                    <pic:cNvPicPr>
+                      <a:picLocks noChangeAspect="1" noChangeArrowheads="1"/>
+                    </pic:cNvPicPr>
+                  </pic:nvPicPr>
+                  <pic:blipFill>
+                    <a:blip r:embed="rId9">
+                      <a:extLst>
+                        <a:ext uri="{28A0092B-C50C-407E-A947-70E740481C1C}">
+                          <a14:useLocalDpi xmlns:a14="http://schemas.microsoft.com/office/drawing/2010/main" val="0"/>
+                        </a:ext>
+                      </a:extLst>
+                    </a:blip>
+                    <a:srcRect/>
+                    <a:stretch>
+                      <a:fillRect/>
+                    </a:stretch>
+                  </pic:blipFill>
+                  <pic:spPr bwMode="auto">
+                    <a:xfrm>
+                      <a:off x="0" y="0"/>
+                      <a:ext cx="6616065" cy="4216400"/>
+                    </a:xfrm>
+                    <a:prstGeom prst="rect">
+                      <a:avLst/>
+                    </a:prstGeom>
+                    <a:noFill/>
+                    <a:ln>
+                      <a:noFill/>
+                    </a:ln>
+                  </pic:spPr>
+                </pic:pic>
+              </a:graphicData>
+            </a:graphic>
+            <wp14:sizeRelH relativeFrom="page">
+              <wp14:pctWidth>0</wp14:pctWidth>
+            </wp14:sizeRelH>
+            <wp14:sizeRelV relativeFrom="page">
+              <wp14:pctHeight>0</wp14:pctHeight>
+            </wp14:sizeRelV>
+          </wp:anchor>
+        </w:drawing>
+      </w:r>
+    </w:p>
+    <w:p>
+      <w:pPr>
+        <w:widowControl/>
+        <w:spacing w:line="240" w:lineRule="auto"/>
+      </w:pPr>
+    </w:p>
+    <w:p>
+      <w:pPr>
+        <w:widowControl/>
+        <w:spacing w:line="240" w:lineRule="auto"/>
+      </w:pPr>
+    </w:p>
+    <w:p>
+      <w:pPr>
+        <w:widowControl/>
+        <w:spacing w:line="240" w:lineRule="auto"/>
+      </w:pPr>
+    </w:p>
+    <w:p>
+      <w:pPr>
+        <w:widowControl/>
+        <w:spacing w:line="240" w:lineRule="auto"/>
+      </w:pPr>
+    </w:p>
+    <w:p>
+      <w:pPr>
+        <w:widowControl/>
+        <w:spacing w:line="240" w:lineRule="auto"/>
+      </w:pPr>
+    </w:p>
+    <w:p>
+      <w:pPr>
+        <w:widowControl/>
+        <w:spacing w:line="240" w:lineRule="auto"/>
+      </w:pPr>
+    </w:p>
+    <w:p>
+      <w:pPr>
+        <w:widowControl/>
+        <w:spacing w:line="240" w:lineRule="auto"/>
+      </w:pPr>
+    </w:p>
+    <w:p>
+      <w:pPr>
+        <w:widowControl/>
+        <w:spacing w:line="240" w:lineRule="auto"/>
+      </w:pPr>
+    </w:p>
+    <w:p>
+      <w:pPr>
+        <w:widowControl/>
+        <w:spacing w:line="240" w:lineRule="auto"/>
+      </w:pPr>
+    </w:p>
+    <w:p>
+      <w:pPr>
+        <w:widowControl/>
+        <w:spacing w:line="240" w:lineRule="auto"/>
+      </w:pPr>
+    </w:p>
+    <w:p>
+      <w:pPr>
+        <w:widowControl/>
+        <w:spacing w:line="240" w:lineRule="auto"/>
+      </w:pPr>
+    </w:p>
+    <w:p>
+      <w:pPr>
+        <w:widowControl/>
+        <w:spacing w:line="240" w:lineRule="auto"/>
+      </w:pPr>
+    </w:p>
+    <w:p>
+      <w:pPr>
+        <w:widowControl/>
+        <w:spacing w:line="240" w:lineRule="auto"/>
+      </w:pPr>
+    </w:p>
+    <w:p>
+      <w:pPr>
+        <w:widowControl/>
+        <w:spacing w:line="240" w:lineRule="auto"/>
+      </w:pPr>
+    </w:p>
+    <w:p>
+      <w:pPr>
+        <w:widowControl/>
+        <w:spacing w:line="240" w:lineRule="auto"/>
+      </w:pPr>
+    </w:p>
+    <w:p>
+      <w:pPr>
+        <w:widowControl/>
+        <w:spacing w:line="240" w:lineRule="auto"/>
+      </w:pPr>
+    </w:p>
+    <w:p>
+      <w:pPr>
+        <w:widowControl/>
+        <w:spacing w:line="240" w:lineRule="auto"/>
+      </w:pPr>
+    </w:p>
+    <w:p>
+      <w:pPr>
+        <w:widowControl/>
+        <w:spacing w:line="240" w:lineRule="auto"/>
+      </w:pPr>
+    </w:p>
+    <w:p>
+      <w:pPr>
+        <w:widowControl/>
+        <w:spacing w:line="240" w:lineRule="auto"/>
+      </w:pPr>
+    </w:p>
+    <w:p>
+      <w:pPr>
+        <w:widowControl/>
+        <w:spacing w:line="240" w:lineRule="auto"/>
+      </w:pPr>
+    </w:p>
+    <w:p>
+      <w:pPr>
+        <w:widowControl/>
+        <w:spacing w:line="240" w:lineRule="auto"/>
+      </w:pPr>
+    </w:p>
+    <w:p>
+      <w:pPr>
+        <w:widowControl/>
+        <w:spacing w:line="240" w:lineRule="auto"/>
+      </w:pPr>
+    </w:p>
+    <w:p>
+      <w:pPr>
+        <w:widowControl/>
+        <w:spacing w:line="240" w:lineRule="auto"/>
+      </w:pPr>
+      <w:bookmarkStart w:id="9" w:name="_GoBack"/>
+      <w:bookmarkEnd w:id="9"/>
+    </w:p>
+    <w:p>
+      <w:pPr>
+        <w:widowControl/>
+        <w:spacing w:line="240" w:lineRule="auto"/>
         <w:rPr>
           <w:rFonts w:ascii="Arial" w:hAnsi="Arial"/>
           <w:b/>
         </w:rPr>
       </w:pPr>
-      <w:r>
-        <w:br w:type="page"/>
-      </w:r>
     </w:p>
     <w:p>
       <w:pPr>
@@ -1595,18 +1790,14 @@
         </w:numPr>
       </w:pPr>
       <w:r>
+        <w:t>High Level Use Case</w:t>
+      </w:r>
+      <w:r>
+        <w:br w:type="page"/>
+      </w:r>
+      <w:r>
         <w:lastRenderedPageBreak/>
-        <w:t>High Level Use Case</w:t>
-      </w:r>
-      <w:r>
-        <w:br w:type="page"/>
-      </w:r>
-      <w:r>
-        <w:lastRenderedPageBreak/>
-        <w:t xml:space="preserve">Use Case </w:t>
-      </w:r>
-      <w:r>
-        <w:t>Ranking</w:t>
+        <w:t>Use Case Ranking</w:t>
       </w:r>
     </w:p>
     <w:p>
@@ -1683,8 +1874,8 @@
       </w:pPr>
     </w:p>
     <w:sectPr>
-      <w:headerReference w:type="default" r:id="rId9"/>
-      <w:footerReference w:type="default" r:id="rId10"/>
+      <w:headerReference w:type="default" r:id="rId10"/>
+      <w:footerReference w:type="default" r:id="rId11"/>
       <w:pgSz w:w="12240" w:h="15840" w:code="1"/>
       <w:pgMar w:top="1440" w:right="1440" w:bottom="1440" w:left="1440" w:header="720" w:footer="720" w:gutter="0"/>
       <w:cols w:space="720"/>
@@ -1838,7 +2029,7 @@
               <w:rStyle w:val="PageNumber"/>
               <w:noProof/>
             </w:rPr>
-            <w:t>2</w:t>
+            <w:t>6</w:t>
           </w:r>
           <w:r>
             <w:rPr>
@@ -4441,7 +4632,7 @@
 </file>
 
 <file path=customXml/itemProps1.xml><?xml version="1.0" encoding="utf-8"?>
-<ds:datastoreItem xmlns:ds="http://schemas.openxmlformats.org/officeDocument/2006/customXml" ds:itemID="{E9978018-78A2-438A-A14E-F083C8CB1426}">
+<ds:datastoreItem xmlns:ds="http://schemas.openxmlformats.org/officeDocument/2006/customXml" ds:itemID="{656780B0-638A-41D3-BAF5-B09BE574E80A}">
   <ds:schemaRefs>
     <ds:schemaRef ds:uri="http://schemas.openxmlformats.org/officeDocument/2006/bibliography"/>
   </ds:schemaRefs>

</xml_diff>